<commit_message>
Completed second pass of grammar via google docs and fixed the values section
</commit_message>
<xml_diff>
--- a/Short Version of Yoga Ramayana/Short Summary of Yoga Ramayana.docx
+++ b/Short Version of Yoga Ramayana/Short Summary of Yoga Ramayana.docx
@@ -46,56 +46,23 @@
         <w:t>Pranayama</w:t>
       </w:r>
       <w:r>
-        <w:t xml:space="preserve"> </w:t>
-      </w:r>
-      <w:r>
-        <w:t xml:space="preserve">is the 4th and the most important step of Yoga. </w:t>
-      </w:r>
-      <w:r>
-        <w:t xml:space="preserve">Without being successful in Pranayama, further progress on the path of Yoga is not possible. </w:t>
-      </w:r>
-      <w:r>
-        <w:t xml:space="preserve">Pranayama is a composite word of “Prana” and “Ayama”. </w:t>
-      </w:r>
-      <w:r>
-        <w:t xml:space="preserve"> T</w:t>
-      </w:r>
-      <w:r>
-        <w:t xml:space="preserve">he experts tell us that Prana is the “Life Force”. However, this term too </w:t>
-      </w:r>
-      <w:r>
-        <w:t>explains nothing at all!</w:t>
-      </w:r>
-      <w:r>
-        <w:t xml:space="preserve"> </w:t>
-      </w:r>
-    </w:p>
-    <w:p>
-      <w:pPr>
-        <w:shd w:val="clear" w:color="auto" w:fill="242526"/>
-        <w:spacing w:after="0" w:line="480" w:lineRule="auto"/>
-        <w:ind w:firstLine="720"/>
-      </w:pPr>
-      <w:r>
-        <w:t>Prana is a form of the energy that maintains autonomous activities having neutral sensations.</w:t>
-      </w:r>
-      <w:r>
-        <w:t xml:space="preserve"> Yoga defines ten types of Prana in the body; of those ten activities, five activities are major and five are minor activities. </w:t>
-      </w:r>
-      <w:r>
-        <w:t>Our heart-beat</w:t>
-      </w:r>
-      <w:r>
-        <w:t xml:space="preserve"> and digesting food </w:t>
-      </w:r>
-      <w:r>
-        <w:t>are</w:t>
-      </w:r>
-      <w:r>
-        <w:t xml:space="preserve"> two of the five major Prana activities.</w:t>
-      </w:r>
-      <w:r>
-        <w:t xml:space="preserve"> </w:t>
+        <w:t xml:space="preserve"> is the 4th and the most important step of Yoga. </w:t>
+      </w:r>
+      <w:r>
+        <w:t xml:space="preserve">Without being successful in Pranayama, further progress on the path of Yoga is not possible. Pranayama is a composite word of “Prana” and “Ayama”.  The experts tell us that Prana is the “Life Force”. However, this term too explains nothing at all! </w:t>
+      </w:r>
+    </w:p>
+    <w:p>
+      <w:pPr>
+        <w:shd w:val="clear" w:color="auto" w:fill="242526"/>
+        <w:spacing w:after="0" w:line="480" w:lineRule="auto"/>
+        <w:ind w:firstLine="720"/>
+      </w:pPr>
+      <w:r>
+        <w:t xml:space="preserve">Prana is a form of the energy that maintains autonomous activities having neutral sensations. Yoga defines ten types of Prana in the body; of those ten activities, five activities are major and five are minor activities. </w:t>
+      </w:r>
+      <w:r>
+        <w:t xml:space="preserve">Our heart-beat and digesting food are two of the five major Prana activities. </w:t>
       </w:r>
     </w:p>
     <w:p>
@@ -105,10 +72,7 @@
         <w:jc w:val="both"/>
       </w:pPr>
       <w:r>
-        <w:t>Besides</w:t>
-      </w:r>
-      <w:r>
-        <w:t xml:space="preserve"> maintaining all the autonomous activities, </w:t>
+        <w:t xml:space="preserve">Besides maintaining all the autonomous activities, </w:t>
       </w:r>
       <w:r>
         <w:t>Prana has one more critical role – to activate the locked-up Energy at the Muladhara Chakra at base of spine.</w:t>
@@ -121,22 +85,10 @@
         <w:t>The word “Ayama” means an extension.</w:t>
       </w:r>
       <w:r>
-        <w:t xml:space="preserve"> From heart, we push our breath to the stomach. From stomach, we push the breath to base of spine. Along with breath, Prana gets extended</w:t>
-      </w:r>
-      <w:r>
-        <w:t>, and</w:t>
-      </w:r>
-      <w:r>
-        <w:t xml:space="preserve"> it reaches to the base of spine. Remember that Prana is a form of the energy. </w:t>
-      </w:r>
-      <w:r>
-        <w:t xml:space="preserve">Just as one fire can ignite </w:t>
-      </w:r>
-      <w:r>
-        <w:t>the other</w:t>
-      </w:r>
-      <w:r>
-        <w:t xml:space="preserve"> fire, Prana activates the energy at the base of the spine. </w:t>
+        <w:t xml:space="preserve"> From heart, we push our breath to the stomach. From stomach, we push the breath to base of spine. Along with breath, Prana gets extended, and it reaches to the base of spine. Remember that Prana is a form of the energy. </w:t>
+      </w:r>
+      <w:r>
+        <w:t xml:space="preserve">Just as one fire can ignite the other fire, Prana activates the energy at the base of the spine. </w:t>
       </w:r>
     </w:p>
     <w:p>
@@ -208,7 +160,25 @@
           <w:szCs w:val="22"/>
         </w:rPr>
         <w:lastRenderedPageBreak/>
-        <w:t>Ramayana explains Yoga concepts and their relationships in a story.</w:t>
+        <w:t xml:space="preserve">Ramayana explains Yoga concepts and their relationships </w:t>
+      </w:r>
+      <w:r>
+        <w:rPr>
+          <w:rFonts w:ascii="Garamond" w:hAnsi="Garamond"/>
+          <w:b/>
+          <w:bCs/>
+          <w:szCs w:val="22"/>
+        </w:rPr>
+        <w:t>using</w:t>
+      </w:r>
+      <w:r>
+        <w:rPr>
+          <w:rFonts w:ascii="Garamond" w:hAnsi="Garamond"/>
+          <w:b/>
+          <w:bCs/>
+          <w:szCs w:val="22"/>
+        </w:rPr>
+        <w:t xml:space="preserve"> a story.</w:t>
       </w:r>
       <w:r>
         <w:rPr>
@@ -262,37 +232,7 @@
           <w:szCs w:val="23"/>
           <w:shd w:val="clear" w:color="auto" w:fill="242526"/>
         </w:rPr>
-        <w:t xml:space="preserve">Curiously, Hanuman has </w:t>
-      </w:r>
-      <w:r>
-        <w:rPr>
-          <w:rFonts w:ascii="Segoe UI" w:hAnsi="Segoe UI" w:cs="Segoe UI"/>
-          <w:color w:val="E4E6EB"/>
-          <w:sz w:val="23"/>
-          <w:szCs w:val="23"/>
-          <w:shd w:val="clear" w:color="auto" w:fill="242526"/>
-        </w:rPr>
-        <w:t>a five</w:t>
-      </w:r>
-      <w:r>
-        <w:rPr>
-          <w:rFonts w:ascii="Segoe UI" w:hAnsi="Segoe UI" w:cs="Segoe UI"/>
-          <w:color w:val="E4E6EB"/>
-          <w:sz w:val="23"/>
-          <w:szCs w:val="23"/>
-          <w:shd w:val="clear" w:color="auto" w:fill="242526"/>
-        </w:rPr>
-        <w:t>-faced form.</w:t>
-      </w:r>
-      <w:r>
-        <w:rPr>
-          <w:rFonts w:ascii="Segoe UI" w:hAnsi="Segoe UI" w:cs="Segoe UI"/>
-          <w:color w:val="E4E6EB"/>
-          <w:sz w:val="23"/>
-          <w:szCs w:val="23"/>
-          <w:shd w:val="clear" w:color="auto" w:fill="242526"/>
-        </w:rPr>
-        <w:t xml:space="preserve"> </w:t>
+        <w:t xml:space="preserve">Curiously, Hanuman has a five-faced form. </w:t>
       </w:r>
       <w:r>
         <w:t xml:space="preserve">We take Prana from the air, and </w:t>
@@ -526,15 +466,7 @@
         <w:t xml:space="preserve">is </w:t>
       </w:r>
       <w:r>
-        <w:t xml:space="preserve">rational about these events. She advises her husband not to take the wrong course of action. Giving </w:t>
-      </w:r>
-      <w:bookmarkStart w:id="0" w:name="_GoBack"/>
-      <w:r>
-        <w:t>advice and keeping composure in a distressing situation</w:t>
-      </w:r>
-      <w:bookmarkEnd w:id="0"/>
-      <w:r>
-        <w:t xml:space="preserve"> </w:t>
+        <w:t xml:space="preserve">rational about these events. She advises her husband not to take the wrong course of action. Giving advice and keeping composure in a distressing situation </w:t>
       </w:r>
       <w:r>
         <w:t>shows</w:t>
@@ -562,10 +494,7 @@
         <w:t>a</w:t>
       </w:r>
       <w:r>
-        <w:t xml:space="preserve"> (</w:t>
-      </w:r>
-      <w:r>
-        <w:t>Ahamkar</w:t>
+        <w:t xml:space="preserve"> (Ahamkar</w:t>
       </w:r>
       <w:r>
         <w:t>a</w:t>
@@ -726,22 +655,13 @@
       </w:r>
       <w:r>
         <w:lastRenderedPageBreak/>
-        <w:t xml:space="preserve">decreases his body size. It refers to Pranayama. While going to Lanka, Hanuman touches the </w:t>
-      </w:r>
-      <w:r>
-        <w:t>molten gold-</w:t>
-      </w:r>
-      <w:r>
-        <w:t xml:space="preserve">colored mountain called </w:t>
-      </w:r>
-      <w:r>
-        <w:t>a</w:t>
-      </w:r>
-      <w:r>
-        <w:t xml:space="preserve"> Mainak</w:t>
-      </w:r>
-      <w:r>
-        <w:t>. Manipur Chakra has a downward-facing golden-hue triang</w:t>
+        <w:t xml:space="preserve">decreases his body size. It refers to Pranayama. While going to Lanka, Hanuman touches the molten gold-colored mountain called </w:t>
+      </w:r>
+      <w:r>
+        <w:t>a</w:t>
+      </w:r>
+      <w:r>
+        <w:t xml:space="preserve"> Mainak. Manipur Chakra has a downward-facing golden-hue triang</w:t>
       </w:r>
       <w:r>
         <w:t xml:space="preserve">le in the middle. Next, Surasa, </w:t>
@@ -750,13 +670,7 @@
         <w:t>a snake-like animal attacks Hanuman</w:t>
       </w:r>
       <w:r>
-        <w:t xml:space="preserve">a. </w:t>
-      </w:r>
-      <w:r>
-        <w:t>Surasa</w:t>
-      </w:r>
-      <w:r>
-        <w:t xml:space="preserve"> meaning good taste. It</w:t>
+        <w:t>a. Surasa meaning good taste. It</w:t>
       </w:r>
       <w:r>
         <w:t xml:space="preserve"> is a reference to the Swadhisthana Chakra</w:t>
@@ -954,12 +868,118 @@
     <w:p>
       <w:pPr>
         <w:spacing w:line="480" w:lineRule="auto"/>
+        <w:rPr>
+          <w:rFonts w:ascii="Garamond" w:hAnsi="Garamond"/>
+          <w:color w:val="FFFFFF"/>
+          <w:sz w:val="16"/>
+          <w:szCs w:val="16"/>
+        </w:rPr>
       </w:pPr>
     </w:p>
     <w:p>
       <w:pPr>
         <w:spacing w:line="480" w:lineRule="auto"/>
-      </w:pPr>
+        <w:rPr>
+          <w:rFonts w:ascii="Garamond" w:hAnsi="Garamond"/>
+          <w:color w:val="FFFFFF"/>
+          <w:sz w:val="16"/>
+          <w:szCs w:val="16"/>
+        </w:rPr>
+      </w:pPr>
+    </w:p>
+    <w:p>
+      <w:pPr>
+        <w:spacing w:line="480" w:lineRule="auto"/>
+        <w:rPr>
+          <w:rFonts w:ascii="Garamond" w:hAnsi="Garamond"/>
+        </w:rPr>
+      </w:pPr>
+      <w:bookmarkStart w:id="0" w:name="_GoBack"/>
+      <w:r>
+        <w:rPr>
+          <w:rFonts w:ascii="Garamond" w:hAnsi="Garamond"/>
+        </w:rPr>
+        <w:t>Parag Gandhe has practiced Yoga and Meditation for 25 years. He had written an e-book Yoga Ramayana Part 1, 2 and 3. His Facebook page https://</w:t>
+      </w:r>
+      <w:proofErr w:type="spellStart"/>
+      <w:r>
+        <w:rPr>
+          <w:rFonts w:ascii="Garamond" w:hAnsi="Garamond"/>
+        </w:rPr>
+        <w:t>www.facebook.com</w:t>
+      </w:r>
+      <w:proofErr w:type="spellEnd"/>
+      <w:r>
+        <w:rPr>
+          <w:rFonts w:ascii="Garamond" w:hAnsi="Garamond"/>
+        </w:rPr>
+        <w:t>/</w:t>
+      </w:r>
+      <w:proofErr w:type="spellStart"/>
+      <w:r>
+        <w:rPr>
+          <w:rFonts w:ascii="Garamond" w:hAnsi="Garamond"/>
+        </w:rPr>
+        <w:t>YogaRamayana</w:t>
+      </w:r>
+      <w:proofErr w:type="spellEnd"/>
+      <w:r>
+        <w:rPr>
+          <w:rFonts w:ascii="Garamond" w:hAnsi="Garamond"/>
+        </w:rPr>
+        <w:t xml:space="preserve"> articles have received over 500,000 likes.</w:t>
+      </w:r>
+    </w:p>
+    <w:p>
+      <w:pPr>
+        <w:spacing w:line="480" w:lineRule="auto"/>
+        <w:rPr>
+          <w:rFonts w:ascii="Garamond" w:hAnsi="Garamond"/>
+        </w:rPr>
+      </w:pPr>
+      <w:r>
+        <w:rPr>
+          <w:rFonts w:ascii="Garamond" w:hAnsi="Garamond"/>
+        </w:rPr>
+        <w:t xml:space="preserve">Parag </w:t>
+      </w:r>
+      <w:r>
+        <w:rPr>
+          <w:rFonts w:ascii="Garamond" w:hAnsi="Garamond"/>
+        </w:rPr>
+        <w:t>is BE,</w:t>
+      </w:r>
+      <w:r>
+        <w:rPr>
+          <w:rFonts w:ascii="Garamond" w:hAnsi="Garamond"/>
+        </w:rPr>
+        <w:t xml:space="preserve"> MBA from Pune, India. He is </w:t>
+      </w:r>
+      <w:r>
+        <w:rPr>
+          <w:rFonts w:ascii="Garamond" w:hAnsi="Garamond"/>
+        </w:rPr>
+        <w:t>a Software</w:t>
+      </w:r>
+      <w:r>
+        <w:rPr>
+          <w:rFonts w:ascii="Garamond" w:hAnsi="Garamond"/>
+        </w:rPr>
+        <w:t xml:space="preserve"> Developer with 25 years of </w:t>
+      </w:r>
+      <w:r>
+        <w:rPr>
+          <w:rFonts w:ascii="Garamond" w:hAnsi="Garamond"/>
+        </w:rPr>
+        <w:t>experience</w:t>
+      </w:r>
+      <w:r>
+        <w:rPr>
+          <w:rFonts w:ascii="Garamond" w:hAnsi="Garamond"/>
+        </w:rPr>
+        <w:t xml:space="preserve"> and works as a consultant to US Government.</w:t>
+      </w:r>
+      <w:bookmarkEnd w:id="0"/>
     </w:p>
     <w:sectPr>
       <w:pgSz w:w="12240" w:h="15840"/>
@@ -1391,6 +1411,17 @@
     <w:semiHidden/>
     <w:unhideWhenUsed/>
   </w:style>
+  <w:style w:type="character" w:styleId="Hyperlink">
+    <w:name w:val="Hyperlink"/>
+    <w:basedOn w:val="DefaultParagraphFont"/>
+    <w:uiPriority w:val="99"/>
+    <w:unhideWhenUsed/>
+    <w:rsid w:val="00260C2A"/>
+    <w:rPr>
+      <w:color w:val="0563C1" w:themeColor="hyperlink"/>
+      <w:u w:val="single"/>
+    </w:rPr>
+  </w:style>
 </w:styles>
 </file>
 

</xml_diff>